<commit_message>
bỏ ấy trong anh ấy
</commit_message>
<xml_diff>
--- a/HTTT-N3.docx
+++ b/HTTT-N3.docx
@@ -1,6 +1,6 @@
 
 <file path=word/document.xml><?xml version="1.0" encoding="utf-8"?>
-<w:document xmlns:wpc="http://schemas.microsoft.com/office/word/2010/wordprocessingCanvas" xmlns:cx="http://schemas.microsoft.com/office/drawing/2014/chartex" xmlns:cx1="http://schemas.microsoft.com/office/drawing/2015/9/8/chartex" xmlns:cx2="http://schemas.microsoft.com/office/drawing/2015/10/21/chartex" xmlns:cx3="http://schemas.microsoft.com/office/drawing/2016/5/9/chartex" xmlns:cx4="http://schemas.microsoft.com/office/drawing/2016/5/10/chartex" xmlns:cx5="http://schemas.microsoft.com/office/drawing/2016/5/11/chartex" xmlns:cx6="http://schemas.microsoft.com/office/drawing/2016/5/12/chartex" xmlns:cx7="http://schemas.microsoft.com/office/drawing/2016/5/13/chartex" xmlns:cx8="http://schemas.microsoft.com/office/drawing/2016/5/14/chartex" xmlns:mc="http://schemas.openxmlformats.org/markup-compatibility/2006" xmlns:aink="http://schemas.microsoft.com/office/drawing/2016/ink" xmlns:am3d="http://schemas.microsoft.com/office/drawing/2017/model3d" xmlns:o="urn:schemas-microsoft-com:office:office" xmlns:r="http://schemas.openxmlformats.org/officeDocument/2006/relationships" xmlns:m="http://schemas.openxmlformats.org/officeDocument/2006/math" xmlns:v="urn:schemas-microsoft-com:vml" xmlns:wp14="http://schemas.microsoft.com/office/word/2010/wordprocessingDrawing" xmlns:wp="http://schemas.openxmlformats.org/drawingml/2006/wordprocessingDrawing" xmlns:w10="urn:schemas-microsoft-com:office:word" xmlns:w="http://schemas.openxmlformats.org/wordprocessingml/2006/main" xmlns:w14="http://schemas.microsoft.com/office/word/2010/wordml" xmlns:w15="http://schemas.microsoft.com/office/word/2012/wordml" xmlns:w16cex="http://schemas.microsoft.com/office/word/2018/wordml/cex" xmlns:w16cid="http://schemas.microsoft.com/office/word/2016/wordml/cid" xmlns:w16="http://schemas.microsoft.com/office/word/2018/wordml" xmlns:w16se="http://schemas.microsoft.com/office/word/2015/wordml/symex" xmlns:wpg="http://schemas.microsoft.com/office/word/2010/wordprocessingGroup" xmlns:wpi="http://schemas.microsoft.com/office/word/2010/wordprocessingInk" xmlns:wne="http://schemas.microsoft.com/office/word/2006/wordml" xmlns:wps="http://schemas.microsoft.com/office/word/2010/wordprocessingShape" mc:Ignorable="w14 w15 w16se w16cid w16 w16cex wp14">
+<w:document xmlns:wpc="http://schemas.microsoft.com/office/word/2010/wordprocessingCanvas" xmlns:cx="http://schemas.microsoft.com/office/drawing/2014/chartex" xmlns:mc="http://schemas.openxmlformats.org/markup-compatibility/2006" xmlns:o="urn:schemas-microsoft-com:office:office" xmlns:r="http://schemas.openxmlformats.org/officeDocument/2006/relationships" xmlns:m="http://schemas.openxmlformats.org/officeDocument/2006/math" xmlns:v="urn:schemas-microsoft-com:vml" xmlns:wp14="http://schemas.microsoft.com/office/word/2010/wordprocessingDrawing" xmlns:wp="http://schemas.openxmlformats.org/drawingml/2006/wordprocessingDrawing" xmlns:w10="urn:schemas-microsoft-com:office:word" xmlns:w="http://schemas.openxmlformats.org/wordprocessingml/2006/main" xmlns:w14="http://schemas.microsoft.com/office/word/2010/wordml" xmlns:w15="http://schemas.microsoft.com/office/word/2012/wordml" xmlns:w16se="http://schemas.microsoft.com/office/word/2015/wordml/symex" xmlns:wpg="http://schemas.microsoft.com/office/word/2010/wordprocessingGroup" xmlns:wpi="http://schemas.microsoft.com/office/word/2010/wordprocessingInk" xmlns:wne="http://schemas.microsoft.com/office/word/2006/wordml" xmlns:wps="http://schemas.microsoft.com/office/word/2010/wordprocessingShape" mc:Ignorable="w14 w15 w16se wp14">
   <w:body>
     <w:p>
       <w:pPr>
@@ -20719,6 +20719,7 @@
                 <w:sz w:val="24"/>
                 <w:szCs w:val="24"/>
               </w:rPr>
+              <w:lastRenderedPageBreak/>
               <w:t>5</w:t>
             </w:r>
           </w:p>
@@ -34464,6 +34465,7 @@
                 <w:sz w:val="24"/>
                 <w:szCs w:val="24"/>
               </w:rPr>
+              <w:lastRenderedPageBreak/>
               <w:t>8</w:t>
             </w:r>
           </w:p>
@@ -35567,7 +35569,19 @@
                 <w:szCs w:val="24"/>
                 <w:lang w:val="en-US"/>
               </w:rPr>
-              <w:t>Ngọc’s</w:t>
+              <w:t>Ngo</w:t>
+            </w:r>
+            <w:bookmarkStart w:id="19" w:name="_GoBack"/>
+            <w:bookmarkEnd w:id="19"/>
+            <w:r>
+              <w:rPr>
+                <w:rFonts w:ascii="Times New Roman" w:eastAsia="Times New Roman" w:hAnsi="Times New Roman" w:cs="Times New Roman"/>
+                <w:b/>
+                <w:sz w:val="24"/>
+                <w:szCs w:val="24"/>
+                <w:lang w:val="en-US"/>
+              </w:rPr>
+              <w:t>c’s</w:t>
             </w:r>
             <w:r>
               <w:rPr>
@@ -35964,7 +35978,7 @@
           <w:szCs w:val="28"/>
         </w:rPr>
       </w:pPr>
-      <w:bookmarkStart w:id="19" w:name="_Toc92889994"/>
+      <w:bookmarkStart w:id="20" w:name="_Toc92889994"/>
       <w:r>
         <w:rPr>
           <w:rStyle w:val="IntenseEmphasis"/>
@@ -35976,7 +35990,7 @@
         <w:lastRenderedPageBreak/>
         <w:t>Kịch bản</w:t>
       </w:r>
-      <w:bookmarkEnd w:id="19"/>
+      <w:bookmarkEnd w:id="20"/>
     </w:p>
     <w:p>
       <w:pPr>
@@ -36014,7 +36028,7 @@
           <w:szCs w:val="26"/>
         </w:rPr>
       </w:pPr>
-      <w:bookmarkStart w:id="20" w:name="_Toc92889995"/>
+      <w:bookmarkStart w:id="21" w:name="_Toc92889995"/>
       <w:r>
         <w:rPr>
           <w:rStyle w:val="Emphasis"/>
@@ -36026,7 +36040,7 @@
         </w:rPr>
         <w:t>Kịch bản số 1</w:t>
       </w:r>
-      <w:bookmarkEnd w:id="20"/>
+      <w:bookmarkEnd w:id="21"/>
     </w:p>
     <w:p>
       <w:pPr>
@@ -37818,7 +37832,7 @@
           <w:szCs w:val="26"/>
         </w:rPr>
       </w:pPr>
-      <w:bookmarkStart w:id="21" w:name="_Toc92889996"/>
+      <w:bookmarkStart w:id="22" w:name="_Toc92889996"/>
       <w:r>
         <w:rPr>
           <w:rStyle w:val="Emphasis"/>
@@ -37830,7 +37844,7 @@
         </w:rPr>
         <w:t>Kịch bản số 2</w:t>
       </w:r>
-      <w:bookmarkEnd w:id="21"/>
+      <w:bookmarkEnd w:id="22"/>
       <w:r>
         <w:rPr>
           <w:rStyle w:val="Emphasis"/>
@@ -39509,7 +39523,7 @@
           <w:szCs w:val="26"/>
         </w:rPr>
       </w:pPr>
-      <w:bookmarkStart w:id="22" w:name="_Toc92889997"/>
+      <w:bookmarkStart w:id="23" w:name="_Toc92889997"/>
       <w:r>
         <w:rPr>
           <w:rStyle w:val="Emphasis"/>
@@ -39521,7 +39535,7 @@
         </w:rPr>
         <w:t>Kịch bản số 3</w:t>
       </w:r>
-      <w:bookmarkEnd w:id="22"/>
+      <w:bookmarkEnd w:id="23"/>
     </w:p>
     <w:p>
       <w:pPr>
@@ -39577,7 +39591,7 @@
           <w:szCs w:val="26"/>
         </w:rPr>
       </w:pPr>
-      <w:bookmarkStart w:id="23" w:name="_Toc92889998"/>
+      <w:bookmarkStart w:id="24" w:name="_Toc92889998"/>
       <w:r>
         <w:rPr>
           <w:rStyle w:val="Emphasis"/>
@@ -39589,7 +39603,7 @@
         </w:rPr>
         <w:t>Kịch bản số 4</w:t>
       </w:r>
-      <w:bookmarkEnd w:id="23"/>
+      <w:bookmarkEnd w:id="24"/>
     </w:p>
     <w:p>
       <w:pPr>
@@ -39643,7 +39657,7 @@
           <w:szCs w:val="28"/>
         </w:rPr>
       </w:pPr>
-      <w:bookmarkStart w:id="24" w:name="_Toc92889999"/>
+      <w:bookmarkStart w:id="25" w:name="_Toc92889999"/>
       <w:r>
         <w:rPr>
           <w:rStyle w:val="IntenseEmphasis"/>
@@ -39654,7 +39668,7 @@
         </w:rPr>
         <w:t>Công cụ lập trình</w:t>
       </w:r>
-      <w:bookmarkEnd w:id="24"/>
+      <w:bookmarkEnd w:id="25"/>
     </w:p>
     <w:p>
       <w:pPr>
@@ -39672,7 +39686,7 @@
           <w:szCs w:val="28"/>
         </w:rPr>
       </w:pPr>
-      <w:bookmarkStart w:id="25" w:name="_Toc92890000"/>
+      <w:bookmarkStart w:id="26" w:name="_Toc92890000"/>
       <w:r>
         <w:rPr>
           <w:rStyle w:val="IntenseEmphasis"/>
@@ -39683,7 +39697,7 @@
         </w:rPr>
         <w:t>Chạy hệ thống</w:t>
       </w:r>
-      <w:bookmarkEnd w:id="25"/>
+      <w:bookmarkEnd w:id="26"/>
     </w:p>
     <w:p>
       <w:pPr>
@@ -39701,7 +39715,7 @@
           <w:szCs w:val="28"/>
         </w:rPr>
       </w:pPr>
-      <w:bookmarkStart w:id="26" w:name="_Toc92890001"/>
+      <w:bookmarkStart w:id="27" w:name="_Toc92890001"/>
       <w:r>
         <w:rPr>
           <w:rStyle w:val="IntenseEmphasis"/>
@@ -39712,7 +39726,7 @@
         </w:rPr>
         <w:t>Tài liệu tham khảo</w:t>
       </w:r>
-      <w:bookmarkEnd w:id="26"/>
+      <w:bookmarkEnd w:id="27"/>
     </w:p>
     <w:p>
       <w:pPr>
@@ -39731,7 +39745,7 @@
           <w:szCs w:val="26"/>
         </w:rPr>
       </w:pPr>
-      <w:bookmarkStart w:id="27" w:name="_Toc92890002"/>
+      <w:bookmarkStart w:id="28" w:name="_Toc92890002"/>
       <w:r>
         <w:rPr>
           <w:rStyle w:val="Emphasis"/>
@@ -39743,7 +39757,7 @@
         </w:rPr>
         <w:t>Tài liệu tiếng Việt</w:t>
       </w:r>
-      <w:bookmarkEnd w:id="27"/>
+      <w:bookmarkEnd w:id="28"/>
       <w:r>
         <w:rPr>
           <w:rStyle w:val="Emphasis"/>
@@ -40064,7 +40078,7 @@
           <w:szCs w:val="26"/>
         </w:rPr>
       </w:pPr>
-      <w:bookmarkStart w:id="28" w:name="_Toc92890003"/>
+      <w:bookmarkStart w:id="29" w:name="_Toc92890003"/>
       <w:r>
         <w:rPr>
           <w:rStyle w:val="Emphasis"/>
@@ -40076,7 +40090,7 @@
         </w:rPr>
         <w:t>Tài liệu tiếng Anh</w:t>
       </w:r>
-      <w:bookmarkEnd w:id="28"/>
+      <w:bookmarkEnd w:id="29"/>
     </w:p>
     <w:p>
       <w:pPr>
@@ -40313,7 +40327,7 @@
           <w:szCs w:val="26"/>
         </w:rPr>
       </w:pPr>
-      <w:bookmarkStart w:id="29" w:name="_Toc92890004"/>
+      <w:bookmarkStart w:id="30" w:name="_Toc92890004"/>
       <w:r>
         <w:rPr>
           <w:rStyle w:val="Emphasis"/>
@@ -40325,7 +40339,7 @@
         </w:rPr>
         <w:t>Nguồn dữ liệu</w:t>
       </w:r>
-      <w:bookmarkEnd w:id="29"/>
+      <w:bookmarkEnd w:id="30"/>
     </w:p>
     <w:p>
       <w:pPr>
@@ -40628,7 +40642,7 @@
           <w:szCs w:val="26"/>
         </w:rPr>
       </w:pPr>
-      <w:bookmarkStart w:id="30" w:name="_Toc92890005"/>
+      <w:bookmarkStart w:id="31" w:name="_Toc92890005"/>
       <w:r>
         <w:rPr>
           <w:rStyle w:val="Emphasis"/>
@@ -40640,7 +40654,7 @@
         </w:rPr>
         <w:t>Công cụ</w:t>
       </w:r>
-      <w:bookmarkEnd w:id="30"/>
+      <w:bookmarkEnd w:id="31"/>
     </w:p>
     <w:p>
       <w:pPr>
@@ -41119,7 +41133,7 @@
 </file>
 
 <file path=word/endnotes.xml><?xml version="1.0" encoding="utf-8"?>
-<w:endnotes xmlns:wpc="http://schemas.microsoft.com/office/word/2010/wordprocessingCanvas" xmlns:cx="http://schemas.microsoft.com/office/drawing/2014/chartex" xmlns:cx1="http://schemas.microsoft.com/office/drawing/2015/9/8/chartex" xmlns:cx2="http://schemas.microsoft.com/office/drawing/2015/10/21/chartex" xmlns:cx3="http://schemas.microsoft.com/office/drawing/2016/5/9/chartex" xmlns:cx4="http://schemas.microsoft.com/office/drawing/2016/5/10/chartex" xmlns:cx5="http://schemas.microsoft.com/office/drawing/2016/5/11/chartex" xmlns:cx6="http://schemas.microsoft.com/office/drawing/2016/5/12/chartex" xmlns:cx7="http://schemas.microsoft.com/office/drawing/2016/5/13/chartex" xmlns:cx8="http://schemas.microsoft.com/office/drawing/2016/5/14/chartex" xmlns:mc="http://schemas.openxmlformats.org/markup-compatibility/2006" xmlns:aink="http://schemas.microsoft.com/office/drawing/2016/ink" xmlns:am3d="http://schemas.microsoft.com/office/drawing/2017/model3d" xmlns:o="urn:schemas-microsoft-com:office:office" xmlns:r="http://schemas.openxmlformats.org/officeDocument/2006/relationships" xmlns:m="http://schemas.openxmlformats.org/officeDocument/2006/math" xmlns:v="urn:schemas-microsoft-com:vml" xmlns:wp14="http://schemas.microsoft.com/office/word/2010/wordprocessingDrawing" xmlns:wp="http://schemas.openxmlformats.org/drawingml/2006/wordprocessingDrawing" xmlns:w10="urn:schemas-microsoft-com:office:word" xmlns:w="http://schemas.openxmlformats.org/wordprocessingml/2006/main" xmlns:w14="http://schemas.microsoft.com/office/word/2010/wordml" xmlns:w15="http://schemas.microsoft.com/office/word/2012/wordml" xmlns:w16cex="http://schemas.microsoft.com/office/word/2018/wordml/cex" xmlns:w16cid="http://schemas.microsoft.com/office/word/2016/wordml/cid" xmlns:w16="http://schemas.microsoft.com/office/word/2018/wordml" xmlns:w16se="http://schemas.microsoft.com/office/word/2015/wordml/symex" xmlns:wpg="http://schemas.microsoft.com/office/word/2010/wordprocessingGroup" xmlns:wpi="http://schemas.microsoft.com/office/word/2010/wordprocessingInk" xmlns:wne="http://schemas.microsoft.com/office/word/2006/wordml" xmlns:wps="http://schemas.microsoft.com/office/word/2010/wordprocessingShape" mc:Ignorable="w14 w15 w16se w16cid w16 w16cex wp14">
+<w:endnotes xmlns:wpc="http://schemas.microsoft.com/office/word/2010/wordprocessingCanvas" xmlns:cx="http://schemas.microsoft.com/office/drawing/2014/chartex" xmlns:mc="http://schemas.openxmlformats.org/markup-compatibility/2006" xmlns:o="urn:schemas-microsoft-com:office:office" xmlns:r="http://schemas.openxmlformats.org/officeDocument/2006/relationships" xmlns:m="http://schemas.openxmlformats.org/officeDocument/2006/math" xmlns:v="urn:schemas-microsoft-com:vml" xmlns:wp14="http://schemas.microsoft.com/office/word/2010/wordprocessingDrawing" xmlns:wp="http://schemas.openxmlformats.org/drawingml/2006/wordprocessingDrawing" xmlns:w10="urn:schemas-microsoft-com:office:word" xmlns:w="http://schemas.openxmlformats.org/wordprocessingml/2006/main" xmlns:w14="http://schemas.microsoft.com/office/word/2010/wordml" xmlns:w15="http://schemas.microsoft.com/office/word/2012/wordml" xmlns:w16se="http://schemas.microsoft.com/office/word/2015/wordml/symex" xmlns:wpg="http://schemas.microsoft.com/office/word/2010/wordprocessingGroup" xmlns:wpi="http://schemas.microsoft.com/office/word/2010/wordprocessingInk" xmlns:wne="http://schemas.microsoft.com/office/word/2006/wordml" xmlns:wps="http://schemas.microsoft.com/office/word/2010/wordprocessingShape" mc:Ignorable="w14 w15 w16se wp14">
   <w:endnote w:type="separator" w:id="-1">
     <w:p>
       <w:pPr>
@@ -41144,7 +41158,7 @@
 </file>
 
 <file path=word/footer1.xml><?xml version="1.0" encoding="utf-8"?>
-<w:ftr xmlns:wpc="http://schemas.microsoft.com/office/word/2010/wordprocessingCanvas" xmlns:cx="http://schemas.microsoft.com/office/drawing/2014/chartex" xmlns:cx1="http://schemas.microsoft.com/office/drawing/2015/9/8/chartex" xmlns:cx2="http://schemas.microsoft.com/office/drawing/2015/10/21/chartex" xmlns:cx3="http://schemas.microsoft.com/office/drawing/2016/5/9/chartex" xmlns:cx4="http://schemas.microsoft.com/office/drawing/2016/5/10/chartex" xmlns:cx5="http://schemas.microsoft.com/office/drawing/2016/5/11/chartex" xmlns:cx6="http://schemas.microsoft.com/office/drawing/2016/5/12/chartex" xmlns:cx7="http://schemas.microsoft.com/office/drawing/2016/5/13/chartex" xmlns:cx8="http://schemas.microsoft.com/office/drawing/2016/5/14/chartex" xmlns:mc="http://schemas.openxmlformats.org/markup-compatibility/2006" xmlns:aink="http://schemas.microsoft.com/office/drawing/2016/ink" xmlns:am3d="http://schemas.microsoft.com/office/drawing/2017/model3d" xmlns:o="urn:schemas-microsoft-com:office:office" xmlns:r="http://schemas.openxmlformats.org/officeDocument/2006/relationships" xmlns:m="http://schemas.openxmlformats.org/officeDocument/2006/math" xmlns:v="urn:schemas-microsoft-com:vml" xmlns:wp14="http://schemas.microsoft.com/office/word/2010/wordprocessingDrawing" xmlns:wp="http://schemas.openxmlformats.org/drawingml/2006/wordprocessingDrawing" xmlns:w10="urn:schemas-microsoft-com:office:word" xmlns:w="http://schemas.openxmlformats.org/wordprocessingml/2006/main" xmlns:w14="http://schemas.microsoft.com/office/word/2010/wordml" xmlns:w15="http://schemas.microsoft.com/office/word/2012/wordml" xmlns:w16cex="http://schemas.microsoft.com/office/word/2018/wordml/cex" xmlns:w16cid="http://schemas.microsoft.com/office/word/2016/wordml/cid" xmlns:w16="http://schemas.microsoft.com/office/word/2018/wordml" xmlns:w16se="http://schemas.microsoft.com/office/word/2015/wordml/symex" xmlns:wpg="http://schemas.microsoft.com/office/word/2010/wordprocessingGroup" xmlns:wpi="http://schemas.microsoft.com/office/word/2010/wordprocessingInk" xmlns:wne="http://schemas.microsoft.com/office/word/2006/wordml" xmlns:wps="http://schemas.microsoft.com/office/word/2010/wordprocessingShape" mc:Ignorable="w14 w15 w16se w16cid w16 w16cex wp14">
+<w:ftr xmlns:wpc="http://schemas.microsoft.com/office/word/2010/wordprocessingCanvas" xmlns:cx="http://schemas.microsoft.com/office/drawing/2014/chartex" xmlns:mc="http://schemas.openxmlformats.org/markup-compatibility/2006" xmlns:o="urn:schemas-microsoft-com:office:office" xmlns:r="http://schemas.openxmlformats.org/officeDocument/2006/relationships" xmlns:m="http://schemas.openxmlformats.org/officeDocument/2006/math" xmlns:v="urn:schemas-microsoft-com:vml" xmlns:wp14="http://schemas.microsoft.com/office/word/2010/wordprocessingDrawing" xmlns:wp="http://schemas.openxmlformats.org/drawingml/2006/wordprocessingDrawing" xmlns:w10="urn:schemas-microsoft-com:office:word" xmlns:w="http://schemas.openxmlformats.org/wordprocessingml/2006/main" xmlns:w14="http://schemas.microsoft.com/office/word/2010/wordml" xmlns:w15="http://schemas.microsoft.com/office/word/2012/wordml" xmlns:w16se="http://schemas.microsoft.com/office/word/2015/wordml/symex" xmlns:wpg="http://schemas.microsoft.com/office/word/2010/wordprocessingGroup" xmlns:wpi="http://schemas.microsoft.com/office/word/2010/wordprocessingInk" xmlns:wne="http://schemas.microsoft.com/office/word/2006/wordml" xmlns:wps="http://schemas.microsoft.com/office/word/2010/wordprocessingShape" mc:Ignorable="w14 w15 w16se wp14">
   <w:p>
     <w:pPr>
       <w:pStyle w:val="Footer"/>
@@ -41154,7 +41168,7 @@
 </file>
 
 <file path=word/footnotes.xml><?xml version="1.0" encoding="utf-8"?>
-<w:footnotes xmlns:wpc="http://schemas.microsoft.com/office/word/2010/wordprocessingCanvas" xmlns:cx="http://schemas.microsoft.com/office/drawing/2014/chartex" xmlns:cx1="http://schemas.microsoft.com/office/drawing/2015/9/8/chartex" xmlns:cx2="http://schemas.microsoft.com/office/drawing/2015/10/21/chartex" xmlns:cx3="http://schemas.microsoft.com/office/drawing/2016/5/9/chartex" xmlns:cx4="http://schemas.microsoft.com/office/drawing/2016/5/10/chartex" xmlns:cx5="http://schemas.microsoft.com/office/drawing/2016/5/11/chartex" xmlns:cx6="http://schemas.microsoft.com/office/drawing/2016/5/12/chartex" xmlns:cx7="http://schemas.microsoft.com/office/drawing/2016/5/13/chartex" xmlns:cx8="http://schemas.microsoft.com/office/drawing/2016/5/14/chartex" xmlns:mc="http://schemas.openxmlformats.org/markup-compatibility/2006" xmlns:aink="http://schemas.microsoft.com/office/drawing/2016/ink" xmlns:am3d="http://schemas.microsoft.com/office/drawing/2017/model3d" xmlns:o="urn:schemas-microsoft-com:office:office" xmlns:r="http://schemas.openxmlformats.org/officeDocument/2006/relationships" xmlns:m="http://schemas.openxmlformats.org/officeDocument/2006/math" xmlns:v="urn:schemas-microsoft-com:vml" xmlns:wp14="http://schemas.microsoft.com/office/word/2010/wordprocessingDrawing" xmlns:wp="http://schemas.openxmlformats.org/drawingml/2006/wordprocessingDrawing" xmlns:w10="urn:schemas-microsoft-com:office:word" xmlns:w="http://schemas.openxmlformats.org/wordprocessingml/2006/main" xmlns:w14="http://schemas.microsoft.com/office/word/2010/wordml" xmlns:w15="http://schemas.microsoft.com/office/word/2012/wordml" xmlns:w16cex="http://schemas.microsoft.com/office/word/2018/wordml/cex" xmlns:w16cid="http://schemas.microsoft.com/office/word/2016/wordml/cid" xmlns:w16="http://schemas.microsoft.com/office/word/2018/wordml" xmlns:w16se="http://schemas.microsoft.com/office/word/2015/wordml/symex" xmlns:wpg="http://schemas.microsoft.com/office/word/2010/wordprocessingGroup" xmlns:wpi="http://schemas.microsoft.com/office/word/2010/wordprocessingInk" xmlns:wne="http://schemas.microsoft.com/office/word/2006/wordml" xmlns:wps="http://schemas.microsoft.com/office/word/2010/wordprocessingShape" mc:Ignorable="w14 w15 w16se w16cid w16 w16cex wp14">
+<w:footnotes xmlns:wpc="http://schemas.microsoft.com/office/word/2010/wordprocessingCanvas" xmlns:cx="http://schemas.microsoft.com/office/drawing/2014/chartex" xmlns:mc="http://schemas.openxmlformats.org/markup-compatibility/2006" xmlns:o="urn:schemas-microsoft-com:office:office" xmlns:r="http://schemas.openxmlformats.org/officeDocument/2006/relationships" xmlns:m="http://schemas.openxmlformats.org/officeDocument/2006/math" xmlns:v="urn:schemas-microsoft-com:vml" xmlns:wp14="http://schemas.microsoft.com/office/word/2010/wordprocessingDrawing" xmlns:wp="http://schemas.openxmlformats.org/drawingml/2006/wordprocessingDrawing" xmlns:w10="urn:schemas-microsoft-com:office:word" xmlns:w="http://schemas.openxmlformats.org/wordprocessingml/2006/main" xmlns:w14="http://schemas.microsoft.com/office/word/2010/wordml" xmlns:w15="http://schemas.microsoft.com/office/word/2012/wordml" xmlns:w16se="http://schemas.microsoft.com/office/word/2015/wordml/symex" xmlns:wpg="http://schemas.microsoft.com/office/word/2010/wordprocessingGroup" xmlns:wpi="http://schemas.microsoft.com/office/word/2010/wordprocessingInk" xmlns:wne="http://schemas.microsoft.com/office/word/2006/wordml" xmlns:wps="http://schemas.microsoft.com/office/word/2010/wordprocessingShape" mc:Ignorable="w14 w15 w16se wp14">
   <w:footnote w:type="separator" w:id="-1">
     <w:p>
       <w:pPr>
@@ -41179,7 +41193,7 @@
 </file>
 
 <file path=word/numbering.xml><?xml version="1.0" encoding="utf-8"?>
-<w:numbering xmlns:wpc="http://schemas.microsoft.com/office/word/2010/wordprocessingCanvas" xmlns:cx="http://schemas.microsoft.com/office/drawing/2014/chartex" xmlns:cx1="http://schemas.microsoft.com/office/drawing/2015/9/8/chartex" xmlns:cx2="http://schemas.microsoft.com/office/drawing/2015/10/21/chartex" xmlns:cx3="http://schemas.microsoft.com/office/drawing/2016/5/9/chartex" xmlns:cx4="http://schemas.microsoft.com/office/drawing/2016/5/10/chartex" xmlns:cx5="http://schemas.microsoft.com/office/drawing/2016/5/11/chartex" xmlns:cx6="http://schemas.microsoft.com/office/drawing/2016/5/12/chartex" xmlns:cx7="http://schemas.microsoft.com/office/drawing/2016/5/13/chartex" xmlns:cx8="http://schemas.microsoft.com/office/drawing/2016/5/14/chartex" xmlns:mc="http://schemas.openxmlformats.org/markup-compatibility/2006" xmlns:aink="http://schemas.microsoft.com/office/drawing/2016/ink" xmlns:am3d="http://schemas.microsoft.com/office/drawing/2017/model3d" xmlns:o="urn:schemas-microsoft-com:office:office" xmlns:r="http://schemas.openxmlformats.org/officeDocument/2006/relationships" xmlns:m="http://schemas.openxmlformats.org/officeDocument/2006/math" xmlns:v="urn:schemas-microsoft-com:vml" xmlns:wp14="http://schemas.microsoft.com/office/word/2010/wordprocessingDrawing" xmlns:wp="http://schemas.openxmlformats.org/drawingml/2006/wordprocessingDrawing" xmlns:w10="urn:schemas-microsoft-com:office:word" xmlns:w="http://schemas.openxmlformats.org/wordprocessingml/2006/main" xmlns:w14="http://schemas.microsoft.com/office/word/2010/wordml" xmlns:w15="http://schemas.microsoft.com/office/word/2012/wordml" xmlns:w16cex="http://schemas.microsoft.com/office/word/2018/wordml/cex" xmlns:w16cid="http://schemas.microsoft.com/office/word/2016/wordml/cid" xmlns:w16="http://schemas.microsoft.com/office/word/2018/wordml" xmlns:w16se="http://schemas.microsoft.com/office/word/2015/wordml/symex" xmlns:wpg="http://schemas.microsoft.com/office/word/2010/wordprocessingGroup" xmlns:wpi="http://schemas.microsoft.com/office/word/2010/wordprocessingInk" xmlns:wne="http://schemas.microsoft.com/office/word/2006/wordml" xmlns:wps="http://schemas.microsoft.com/office/word/2010/wordprocessingShape" mc:Ignorable="w14 w15 w16se w16cid w16 w16cex wp14">
+<w:numbering xmlns:wpc="http://schemas.microsoft.com/office/word/2010/wordprocessingCanvas" xmlns:cx="http://schemas.microsoft.com/office/drawing/2014/chartex" xmlns:mc="http://schemas.openxmlformats.org/markup-compatibility/2006" xmlns:o="urn:schemas-microsoft-com:office:office" xmlns:r="http://schemas.openxmlformats.org/officeDocument/2006/relationships" xmlns:m="http://schemas.openxmlformats.org/officeDocument/2006/math" xmlns:v="urn:schemas-microsoft-com:vml" xmlns:wp14="http://schemas.microsoft.com/office/word/2010/wordprocessingDrawing" xmlns:wp="http://schemas.openxmlformats.org/drawingml/2006/wordprocessingDrawing" xmlns:w10="urn:schemas-microsoft-com:office:word" xmlns:w="http://schemas.openxmlformats.org/wordprocessingml/2006/main" xmlns:w14="http://schemas.microsoft.com/office/word/2010/wordml" xmlns:w15="http://schemas.microsoft.com/office/word/2012/wordml" xmlns:w16se="http://schemas.microsoft.com/office/word/2015/wordml/symex" xmlns:wpg="http://schemas.microsoft.com/office/word/2010/wordprocessingGroup" xmlns:wpi="http://schemas.microsoft.com/office/word/2010/wordprocessingInk" xmlns:wne="http://schemas.microsoft.com/office/word/2006/wordml" xmlns:wps="http://schemas.microsoft.com/office/word/2010/wordprocessingShape" mc:Ignorable="w14 w15 w16se wp14">
   <w:abstractNum w:abstractNumId="0" w15:restartNumberingAfterBreak="0">
     <w:nsid w:val="011F3A8D"/>
     <w:multiLevelType w:val="hybridMultilevel"/>
@@ -47710,7 +47724,7 @@
 </file>
 
 <file path=word/styles.xml><?xml version="1.0" encoding="utf-8"?>
-<w:styles xmlns:mc="http://schemas.openxmlformats.org/markup-compatibility/2006" xmlns:r="http://schemas.openxmlformats.org/officeDocument/2006/relationships" xmlns:w="http://schemas.openxmlformats.org/wordprocessingml/2006/main" xmlns:w14="http://schemas.microsoft.com/office/word/2010/wordml" xmlns:w15="http://schemas.microsoft.com/office/word/2012/wordml" xmlns:w16cex="http://schemas.microsoft.com/office/word/2018/wordml/cex" xmlns:w16cid="http://schemas.microsoft.com/office/word/2016/wordml/cid" xmlns:w16="http://schemas.microsoft.com/office/word/2018/wordml" xmlns:w16se="http://schemas.microsoft.com/office/word/2015/wordml/symex" mc:Ignorable="w14 w15 w16se w16cid w16 w16cex">
+<w:styles xmlns:mc="http://schemas.openxmlformats.org/markup-compatibility/2006" xmlns:r="http://schemas.openxmlformats.org/officeDocument/2006/relationships" xmlns:w="http://schemas.openxmlformats.org/wordprocessingml/2006/main" xmlns:w14="http://schemas.microsoft.com/office/word/2010/wordml" xmlns:w15="http://schemas.microsoft.com/office/word/2012/wordml" xmlns:w16se="http://schemas.microsoft.com/office/word/2015/wordml/symex" mc:Ignorable="w14 w15 w16se">
   <w:docDefaults>
     <w:rPrDefault>
       <w:rPr>
@@ -47726,7 +47740,7 @@
       </w:pPr>
     </w:pPrDefault>
   </w:docDefaults>
-  <w:latentStyles w:defLockedState="0" w:defUIPriority="99" w:defSemiHidden="0" w:defUnhideWhenUsed="0" w:defQFormat="0" w:count="376">
+  <w:latentStyles w:defLockedState="0" w:defUIPriority="99" w:defSemiHidden="0" w:defUnhideWhenUsed="0" w:defQFormat="0" w:count="371">
     <w:lsdException w:name="Normal" w:uiPriority="0" w:qFormat="1"/>
     <w:lsdException w:name="heading 1" w:uiPriority="9" w:qFormat="1"/>
     <w:lsdException w:name="heading 2" w:semiHidden="1" w:uiPriority="9" w:unhideWhenUsed="1" w:qFormat="1"/>
@@ -48098,11 +48112,6 @@
     <w:lsdException w:name="List Table 5 Dark Accent 6" w:uiPriority="50"/>
     <w:lsdException w:name="List Table 6 Colorful Accent 6" w:uiPriority="51"/>
     <w:lsdException w:name="List Table 7 Colorful Accent 6" w:uiPriority="52"/>
-    <w:lsdException w:name="Mention" w:semiHidden="1" w:unhideWhenUsed="1"/>
-    <w:lsdException w:name="Smart Hyperlink" w:semiHidden="1" w:unhideWhenUsed="1"/>
-    <w:lsdException w:name="Hashtag" w:semiHidden="1" w:unhideWhenUsed="1"/>
-    <w:lsdException w:name="Unresolved Mention" w:semiHidden="1" w:unhideWhenUsed="1"/>
-    <w:lsdException w:name="Smart Link" w:semiHidden="1" w:unhideWhenUsed="1"/>
   </w:latentStyles>
   <w:style w:type="paragraph" w:default="1" w:styleId="Normal">
     <w:name w:val="Normal"/>
@@ -49404,7 +49413,7 @@
 </file>
 
 <file path=customXml/itemProps1.xml><?xml version="1.0" encoding="utf-8"?>
-<ds:datastoreItem xmlns:ds="http://schemas.openxmlformats.org/officeDocument/2006/customXml" ds:itemID="{2DD1CAE5-38FD-456E-97EE-D918357F405B}">
+<ds:datastoreItem xmlns:ds="http://schemas.openxmlformats.org/officeDocument/2006/customXml" ds:itemID="{2D97F8D6-F18F-434C-BAD2-75DA0FFBB75B}">
   <ds:schemaRefs>
     <ds:schemaRef ds:uri="http://schemas.openxmlformats.org/officeDocument/2006/bibliography"/>
   </ds:schemaRefs>

</xml_diff>